<commit_message>
Added comments in the code
</commit_message>
<xml_diff>
--- a/Решение тестовой задачи.docx
+++ b/Решение тестовой задачи.docx
@@ -45,7 +45,6 @@
           <w:rFonts w:ascii="Times New Roman" w:hAnsi="Times New Roman" w:cs="Times New Roman"/>
           <w:sz w:val="28"/>
           <w:szCs w:val="28"/>
-          <w:lang w:val="en-US"/>
         </w:rPr>
       </w:pPr>
       <w:r>
@@ -678,7 +677,6 @@
           <w:rFonts w:ascii="Times New Roman" w:hAnsi="Times New Roman" w:cs="Times New Roman"/>
           <w:sz w:val="28"/>
           <w:szCs w:val="28"/>
-          <w:lang w:val="en-US"/>
         </w:rPr>
       </w:pPr>
       <w:r>
@@ -1202,15 +1200,55 @@
           <w:sz w:val="28"/>
           <w:szCs w:val="28"/>
         </w:rPr>
-        <w:t xml:space="preserve">В реальности нужно будет как-то хранить данные о сотрудниках </w:t>
-      </w:r>
-      <w:r>
-        <w:rPr>
-          <w:rFonts w:ascii="Times New Roman" w:hAnsi="Times New Roman" w:cs="Times New Roman"/>
-          <w:sz w:val="28"/>
-          <w:szCs w:val="28"/>
-        </w:rPr>
-        <w:t xml:space="preserve">компании. Поэтому можно будет применить паттерн стратегия для метода </w:t>
+        <w:t>В реаль</w:t>
+      </w:r>
+      <w:r>
+        <w:rPr>
+          <w:rFonts w:ascii="Times New Roman" w:hAnsi="Times New Roman" w:cs="Times New Roman"/>
+          <w:sz w:val="28"/>
+          <w:szCs w:val="28"/>
+        </w:rPr>
+        <w:t>ности нужно будет</w:t>
+      </w:r>
+      <w:r>
+        <w:rPr>
+          <w:rFonts w:ascii="Times New Roman" w:hAnsi="Times New Roman" w:cs="Times New Roman"/>
+          <w:sz w:val="28"/>
+          <w:szCs w:val="28"/>
+        </w:rPr>
+        <w:t xml:space="preserve"> </w:t>
+      </w:r>
+      <w:r>
+        <w:rPr>
+          <w:rFonts w:ascii="Times New Roman" w:hAnsi="Times New Roman" w:cs="Times New Roman"/>
+          <w:sz w:val="28"/>
+          <w:szCs w:val="28"/>
+        </w:rPr>
+        <w:t xml:space="preserve">хранить данные о сотрудниках </w:t>
+      </w:r>
+      <w:r>
+        <w:rPr>
+          <w:rFonts w:ascii="Times New Roman" w:hAnsi="Times New Roman" w:cs="Times New Roman"/>
+          <w:sz w:val="28"/>
+          <w:szCs w:val="28"/>
+        </w:rPr>
+        <w:t xml:space="preserve">компании. Поэтому можно будет применить паттерн стратегия для </w:t>
+      </w:r>
+      <w:r>
+        <w:rPr>
+          <w:rFonts w:ascii="Times New Roman" w:hAnsi="Times New Roman" w:cs="Times New Roman"/>
+          <w:sz w:val="28"/>
+          <w:szCs w:val="28"/>
+        </w:rPr>
+        <w:t xml:space="preserve">реализации </w:t>
+      </w:r>
+      <w:r>
+        <w:rPr>
+          <w:rFonts w:ascii="Times New Roman" w:hAnsi="Times New Roman" w:cs="Times New Roman"/>
+          <w:sz w:val="28"/>
+          <w:szCs w:val="28"/>
+        </w:rPr>
+        <w:t xml:space="preserve">метода </w:t>
       </w:r>
       <w:proofErr w:type="spellStart"/>
       <w:r>

</xml_diff>